<commit_message>
collapse idées + tableau publication + gestion/besoin + screenshots
</commit_message>
<xml_diff>
--- a/Social-media-Pierre.docx
+++ b/Social-media-Pierre.docx
@@ -1,6 +1,6 @@
 
 <file path=word/document.xml><?xml version="1.0" encoding="utf-8"?>
-<w:document xmlns:wpc="http://schemas.microsoft.com/office/word/2010/wordprocessingCanvas" xmlns:mc="http://schemas.openxmlformats.org/markup-compatibility/2006" xmlns:o="urn:schemas-microsoft-com:office:office" xmlns:r="http://schemas.openxmlformats.org/officeDocument/2006/relationships" xmlns:m="http://schemas.openxmlformats.org/officeDocument/2006/math" xmlns:v="urn:schemas-microsoft-com:vml" xmlns:wp14="http://schemas.microsoft.com/office/word/2010/wordprocessingDrawing" xmlns:wp="http://schemas.openxmlformats.org/drawingml/2006/wordprocessingDrawing" xmlns:w10="urn:schemas-microsoft-com:office:word" xmlns:w="http://schemas.openxmlformats.org/wordprocessingml/2006/main" xmlns:w14="http://schemas.microsoft.com/office/word/2010/wordml" xmlns:w15="http://schemas.microsoft.com/office/word/2012/wordml" xmlns:wpg="http://schemas.microsoft.com/office/word/2010/wordprocessingGroup" xmlns:wpi="http://schemas.microsoft.com/office/word/2010/wordprocessingInk" xmlns:wne="http://schemas.microsoft.com/office/word/2006/wordml" xmlns:wps="http://schemas.microsoft.com/office/word/2010/wordprocessingShape" mc:Ignorable="w14 w15 wp14">
+<w:document xmlns:wpc="http://schemas.microsoft.com/office/word/2010/wordprocessingCanvas" xmlns:cx="http://schemas.microsoft.com/office/drawing/2014/chartex" xmlns:cx1="http://schemas.microsoft.com/office/drawing/2015/9/8/chartex" xmlns:cx2="http://schemas.microsoft.com/office/drawing/2015/10/21/chartex" xmlns:cx3="http://schemas.microsoft.com/office/drawing/2016/5/9/chartex" xmlns:cx4="http://schemas.microsoft.com/office/drawing/2016/5/10/chartex" xmlns:cx5="http://schemas.microsoft.com/office/drawing/2016/5/11/chartex" xmlns:cx6="http://schemas.microsoft.com/office/drawing/2016/5/12/chartex" xmlns:cx7="http://schemas.microsoft.com/office/drawing/2016/5/13/chartex" xmlns:cx8="http://schemas.microsoft.com/office/drawing/2016/5/14/chartex" xmlns:mc="http://schemas.openxmlformats.org/markup-compatibility/2006" xmlns:aink="http://schemas.microsoft.com/office/drawing/2016/ink" xmlns:am3d="http://schemas.microsoft.com/office/drawing/2017/model3d" xmlns:o="urn:schemas-microsoft-com:office:office" xmlns:r="http://schemas.openxmlformats.org/officeDocument/2006/relationships" xmlns:m="http://schemas.openxmlformats.org/officeDocument/2006/math" xmlns:v="urn:schemas-microsoft-com:vml" xmlns:wp14="http://schemas.microsoft.com/office/word/2010/wordprocessingDrawing" xmlns:wp="http://schemas.openxmlformats.org/drawingml/2006/wordprocessingDrawing" xmlns:w10="urn:schemas-microsoft-com:office:word" xmlns:w="http://schemas.openxmlformats.org/wordprocessingml/2006/main" xmlns:w14="http://schemas.microsoft.com/office/word/2010/wordml" xmlns:w15="http://schemas.microsoft.com/office/word/2012/wordml" xmlns:w16cid="http://schemas.microsoft.com/office/word/2016/wordml/cid" xmlns:w16se="http://schemas.microsoft.com/office/word/2015/wordml/symex" xmlns:wpg="http://schemas.microsoft.com/office/word/2010/wordprocessingGroup" xmlns:wpi="http://schemas.microsoft.com/office/word/2010/wordprocessingInk" xmlns:wne="http://schemas.microsoft.com/office/word/2006/wordml" xmlns:wps="http://schemas.microsoft.com/office/word/2010/wordprocessingShape" mc:Ignorable="w14 w15 w16se w16cid wp14">
   <w:body>
     <w:p>
       <w:pPr>
@@ -24,7 +24,15 @@
         <w:t>élaborer une stratégie social mé</w:t>
       </w:r>
       <w:r>
-        <w:t xml:space="preserve">dia afin de développer l’agence Unfold Concept </w:t>
+        <w:t xml:space="preserve">dia afin de développer l’agence </w:t>
+      </w:r>
+      <w:proofErr w:type="spellStart"/>
+      <w:r>
+        <w:t>Unfold</w:t>
+      </w:r>
+      <w:proofErr w:type="spellEnd"/>
+      <w:r>
+        <w:t xml:space="preserve"> Concept </w:t>
       </w:r>
     </w:p>
     <w:p/>
@@ -81,7 +89,15 @@
     <w:p/>
     <w:p>
       <w:r>
-        <w:t xml:space="preserve">Nous allons nous adresser à des entreprises, nous serons donc sérieux, sobre dans les publications sur les réseaux sociaux. De plus utiliser des termes assez simples pour être compris de tous. </w:t>
+        <w:t xml:space="preserve">Nous allons nous adresser à des entreprises, nous serons donc sérieux, sobre dans les publications </w:t>
+      </w:r>
+      <w:proofErr w:type="gramStart"/>
+      <w:r>
+        <w:t>sur</w:t>
+      </w:r>
+      <w:proofErr w:type="gramEnd"/>
+      <w:r>
+        <w:t xml:space="preserve"> les réseaux sociaux. De plus utiliser des termes assez simples pour être compris de tous. </w:t>
       </w:r>
     </w:p>
     <w:p>
@@ -168,7 +184,23 @@
         </w:numPr>
       </w:pPr>
       <w:r>
-        <w:t xml:space="preserve">LinkedIn : Pour les professionnels, peut ramener des contacts à travers la France. Publication moins fréquente que sur facebook. Eviter de trop publier sinon c’est relou et ça fait chier tout le monde. Publication de type intéressante, pas raconté de la merde,  potentiel client en </w:t>
+        <w:t xml:space="preserve">LinkedIn : Pour les professionnels, peut ramener des contacts à travers la France. Publication moins fréquente que sur </w:t>
+      </w:r>
+      <w:proofErr w:type="spellStart"/>
+      <w:r>
+        <w:t>facebook</w:t>
+      </w:r>
+      <w:proofErr w:type="spellEnd"/>
+      <w:r>
+        <w:t xml:space="preserve">. Eviter de trop publier sinon c’est relou et ça fait chier tout le monde. Publication de type intéressante, pas raconté de la </w:t>
+      </w:r>
+      <w:proofErr w:type="gramStart"/>
+      <w:r>
+        <w:t>merde,  potentiel</w:t>
+      </w:r>
+      <w:proofErr w:type="gramEnd"/>
+      <w:r>
+        <w:t xml:space="preserve"> client en </w:t>
       </w:r>
       <w:r>
         <w:t>face.</w:t>
@@ -361,7 +393,15 @@
         <w:ind w:left="360"/>
       </w:pPr>
       <w:r>
-        <w:t>Lundi midi : petit recap de semaine dernière + celle à venir</w:t>
+        <w:t xml:space="preserve">Lundi midi : petit </w:t>
+      </w:r>
+      <w:proofErr w:type="spellStart"/>
+      <w:r>
+        <w:t>recap</w:t>
+      </w:r>
+      <w:proofErr w:type="spellEnd"/>
+      <w:r>
+        <w:t xml:space="preserve"> de semaine dernière + celle à venir</w:t>
       </w:r>
     </w:p>
     <w:p>
@@ -573,8 +613,13 @@
     </w:p>
     <w:p/>
     <w:p>
-      <w:r>
-        <w:t xml:space="preserve">Recap de la semaine à l’agence. </w:t>
+      <w:proofErr w:type="spellStart"/>
+      <w:r>
+        <w:t>Recap</w:t>
+      </w:r>
+      <w:proofErr w:type="spellEnd"/>
+      <w:r>
+        <w:t xml:space="preserve"> de la semaine à l’agence. </w:t>
       </w:r>
     </w:p>
     <w:tbl>
@@ -616,6 +661,7 @@
       <w:pPr>
         <w:pStyle w:val="Titre2"/>
       </w:pPr>
+      <w:bookmarkStart w:id="0" w:name="_Hlk4769118"/>
       <w:r>
         <w:t>Jeudi</w:t>
       </w:r>
@@ -648,8 +694,21 @@
           </w:tcPr>
           <w:p>
             <w:r>
-              <w:t>Texte : Bataille de nerf à l’agence rien de mieux pour ce vider la teté</w:t>
-            </w:r>
+              <w:t xml:space="preserve">Texte : Bataille de nerf à l’agence rien de mieux pour </w:t>
+            </w:r>
+            <w:proofErr w:type="gramStart"/>
+            <w:r>
+              <w:t>ce</w:t>
+            </w:r>
+            <w:proofErr w:type="gramEnd"/>
+            <w:r>
+              <w:t xml:space="preserve"> vider la </w:t>
+            </w:r>
+            <w:proofErr w:type="spellStart"/>
+            <w:r>
+              <w:t>teté</w:t>
+            </w:r>
+            <w:proofErr w:type="spellEnd"/>
           </w:p>
         </w:tc>
       </w:tr>
@@ -659,6 +718,8 @@
       <w:pPr>
         <w:pStyle w:val="Titre2"/>
       </w:pPr>
+      <w:bookmarkStart w:id="1" w:name="_Hlk4769167"/>
+      <w:bookmarkEnd w:id="0"/>
       <w:r>
         <w:t>Mercredi</w:t>
       </w:r>
@@ -666,7 +727,15 @@
     <w:p/>
     <w:p>
       <w:r>
-        <w:t xml:space="preserve">Découvrez notre nouvelle réalisation ! Emojie content !! </w:t>
+        <w:t xml:space="preserve">Découvrez notre nouvelle réalisation ! </w:t>
+      </w:r>
+      <w:proofErr w:type="spellStart"/>
+      <w:r>
+        <w:t>Emojie</w:t>
+      </w:r>
+      <w:proofErr w:type="spellEnd"/>
+      <w:r>
+        <w:t xml:space="preserve"> content !! </w:t>
       </w:r>
     </w:p>
     <w:tbl>
@@ -701,7 +770,15 @@
           </w:tcPr>
           <w:p>
             <w:r>
-              <w:t>Nouvelle création réaliser par l’agence Unfold Concept. Site vitrine pour le coiffeur de Saint Etienne de Montluc en Loire – Atlantique etc…</w:t>
+              <w:t xml:space="preserve">Nouvelle création réaliser par l’agence </w:t>
+            </w:r>
+            <w:proofErr w:type="spellStart"/>
+            <w:r>
+              <w:t>Unfold</w:t>
+            </w:r>
+            <w:proofErr w:type="spellEnd"/>
+            <w:r>
+              <w:t xml:space="preserve"> Concept. Site vitrine pour le coiffeur de Saint Etienne de Montluc en Loire – Atlantique etc…</w:t>
             </w:r>
           </w:p>
         </w:tc>
@@ -711,6 +788,9 @@
       <w:pPr>
         <w:pStyle w:val="Titre2"/>
       </w:pPr>
+      <w:bookmarkStart w:id="2" w:name="_Hlk4769194"/>
+      <w:bookmarkStart w:id="3" w:name="_GoBack"/>
+      <w:bookmarkEnd w:id="1"/>
       <w:r>
         <w:lastRenderedPageBreak/>
         <w:t xml:space="preserve">Vendredi </w:t>
@@ -750,6 +830,8 @@
           </w:p>
         </w:tc>
       </w:tr>
+      <w:bookmarkEnd w:id="2"/>
+      <w:bookmarkEnd w:id="3"/>
     </w:tbl>
     <w:p>
       <w:pPr>
@@ -772,8 +854,6 @@
       <w:r>
         <w:t>à dire sur ce que tu as mis.</w:t>
       </w:r>
-      <w:bookmarkStart w:id="0" w:name="_GoBack"/>
-      <w:bookmarkEnd w:id="0"/>
     </w:p>
     <w:sectPr>
       <w:pgSz w:w="11906" w:h="16838"/>
@@ -786,8 +866,8 @@
 </file>
 
 <file path=word/numbering.xml><?xml version="1.0" encoding="utf-8"?>
-<w:numbering xmlns:wpc="http://schemas.microsoft.com/office/word/2010/wordprocessingCanvas" xmlns:mc="http://schemas.openxmlformats.org/markup-compatibility/2006" xmlns:o="urn:schemas-microsoft-com:office:office" xmlns:r="http://schemas.openxmlformats.org/officeDocument/2006/relationships" xmlns:m="http://schemas.openxmlformats.org/officeDocument/2006/math" xmlns:v="urn:schemas-microsoft-com:vml" xmlns:wp14="http://schemas.microsoft.com/office/word/2010/wordprocessingDrawing" xmlns:wp="http://schemas.openxmlformats.org/drawingml/2006/wordprocessingDrawing" xmlns:w10="urn:schemas-microsoft-com:office:word" xmlns:w="http://schemas.openxmlformats.org/wordprocessingml/2006/main" xmlns:w14="http://schemas.microsoft.com/office/word/2010/wordml" xmlns:w15="http://schemas.microsoft.com/office/word/2012/wordml" xmlns:wpg="http://schemas.microsoft.com/office/word/2010/wordprocessingGroup" xmlns:wpi="http://schemas.microsoft.com/office/word/2010/wordprocessingInk" xmlns:wne="http://schemas.microsoft.com/office/word/2006/wordml" xmlns:wps="http://schemas.microsoft.com/office/word/2010/wordprocessingShape" mc:Ignorable="w14 w15 wp14">
-  <w:abstractNum w:abstractNumId="0">
+<w:numbering xmlns:wpc="http://schemas.microsoft.com/office/word/2010/wordprocessingCanvas" xmlns:cx="http://schemas.microsoft.com/office/drawing/2014/chartex" xmlns:cx1="http://schemas.microsoft.com/office/drawing/2015/9/8/chartex" xmlns:cx2="http://schemas.microsoft.com/office/drawing/2015/10/21/chartex" xmlns:cx3="http://schemas.microsoft.com/office/drawing/2016/5/9/chartex" xmlns:cx4="http://schemas.microsoft.com/office/drawing/2016/5/10/chartex" xmlns:cx5="http://schemas.microsoft.com/office/drawing/2016/5/11/chartex" xmlns:cx6="http://schemas.microsoft.com/office/drawing/2016/5/12/chartex" xmlns:cx7="http://schemas.microsoft.com/office/drawing/2016/5/13/chartex" xmlns:cx8="http://schemas.microsoft.com/office/drawing/2016/5/14/chartex" xmlns:mc="http://schemas.openxmlformats.org/markup-compatibility/2006" xmlns:aink="http://schemas.microsoft.com/office/drawing/2016/ink" xmlns:am3d="http://schemas.microsoft.com/office/drawing/2017/model3d" xmlns:o="urn:schemas-microsoft-com:office:office" xmlns:r="http://schemas.openxmlformats.org/officeDocument/2006/relationships" xmlns:m="http://schemas.openxmlformats.org/officeDocument/2006/math" xmlns:v="urn:schemas-microsoft-com:vml" xmlns:wp14="http://schemas.microsoft.com/office/word/2010/wordprocessingDrawing" xmlns:wp="http://schemas.openxmlformats.org/drawingml/2006/wordprocessingDrawing" xmlns:w10="urn:schemas-microsoft-com:office:word" xmlns:w="http://schemas.openxmlformats.org/wordprocessingml/2006/main" xmlns:w14="http://schemas.microsoft.com/office/word/2010/wordml" xmlns:w15="http://schemas.microsoft.com/office/word/2012/wordml" xmlns:w16cid="http://schemas.microsoft.com/office/word/2016/wordml/cid" xmlns:w16se="http://schemas.microsoft.com/office/word/2015/wordml/symex" xmlns:wpg="http://schemas.microsoft.com/office/word/2010/wordprocessingGroup" xmlns:wpi="http://schemas.microsoft.com/office/word/2010/wordprocessingInk" xmlns:wne="http://schemas.microsoft.com/office/word/2006/wordml" xmlns:wps="http://schemas.microsoft.com/office/word/2010/wordprocessingShape" mc:Ignorable="w14 w15 w16se w16cid wp14">
+  <w:abstractNum w:abstractNumId="0" w15:restartNumberingAfterBreak="0">
     <w:nsid w:val="073D5285"/>
     <w:multiLevelType w:val="hybridMultilevel"/>
     <w:tmpl w:val="192AC420"/>
@@ -900,7 +980,7 @@
       </w:rPr>
     </w:lvl>
   </w:abstractNum>
-  <w:abstractNum w:abstractNumId="1">
+  <w:abstractNum w:abstractNumId="1" w15:restartNumberingAfterBreak="0">
     <w:nsid w:val="43BE02DB"/>
     <w:multiLevelType w:val="hybridMultilevel"/>
     <w:tmpl w:val="9B326CB0"/>
@@ -1023,7 +1103,7 @@
 </file>
 
 <file path=word/styles.xml><?xml version="1.0" encoding="utf-8"?>
-<w:styles xmlns:mc="http://schemas.openxmlformats.org/markup-compatibility/2006" xmlns:r="http://schemas.openxmlformats.org/officeDocument/2006/relationships" xmlns:w="http://schemas.openxmlformats.org/wordprocessingml/2006/main" xmlns:w14="http://schemas.microsoft.com/office/word/2010/wordml" xmlns:w15="http://schemas.microsoft.com/office/word/2012/wordml" mc:Ignorable="w14 w15">
+<w:styles xmlns:mc="http://schemas.openxmlformats.org/markup-compatibility/2006" xmlns:r="http://schemas.openxmlformats.org/officeDocument/2006/relationships" xmlns:w="http://schemas.openxmlformats.org/wordprocessingml/2006/main" xmlns:w14="http://schemas.microsoft.com/office/word/2010/wordml" xmlns:w15="http://schemas.microsoft.com/office/word/2012/wordml" xmlns:w16cid="http://schemas.microsoft.com/office/word/2016/wordml/cid" xmlns:w16se="http://schemas.microsoft.com/office/word/2015/wordml/symex" mc:Ignorable="w14 w15 w16se w16cid">
   <w:docDefaults>
     <w:rPrDefault>
       <w:rPr>
@@ -1039,7 +1119,7 @@
       </w:pPr>
     </w:pPrDefault>
   </w:docDefaults>
-  <w:latentStyles w:defLockedState="0" w:defUIPriority="99" w:defSemiHidden="0" w:defUnhideWhenUsed="0" w:defQFormat="0" w:count="371">
+  <w:latentStyles w:defLockedState="0" w:defUIPriority="99" w:defSemiHidden="0" w:defUnhideWhenUsed="0" w:defQFormat="0" w:count="375">
     <w:lsdException w:name="Normal" w:uiPriority="0" w:qFormat="1"/>
     <w:lsdException w:name="heading 1" w:uiPriority="9" w:qFormat="1"/>
     <w:lsdException w:name="heading 2" w:semiHidden="1" w:uiPriority="9" w:unhideWhenUsed="1" w:qFormat="1"/>
@@ -1145,7 +1225,6 @@
     <w:lsdException w:name="HTML Sample" w:semiHidden="1" w:unhideWhenUsed="1"/>
     <w:lsdException w:name="HTML Typewriter" w:semiHidden="1" w:unhideWhenUsed="1"/>
     <w:lsdException w:name="HTML Variable" w:semiHidden="1" w:unhideWhenUsed="1"/>
-    <w:lsdException w:name="Normal Table" w:semiHidden="1" w:unhideWhenUsed="1"/>
     <w:lsdException w:name="annotation subject" w:semiHidden="1" w:unhideWhenUsed="1"/>
     <w:lsdException w:name="No List" w:semiHidden="1" w:unhideWhenUsed="1"/>
     <w:lsdException w:name="Outline List 1" w:semiHidden="1" w:unhideWhenUsed="1"/>
@@ -1189,10 +1268,8 @@
     <w:lsdException w:name="Table Elegant" w:semiHidden="1" w:unhideWhenUsed="1"/>
     <w:lsdException w:name="Table Professional" w:semiHidden="1" w:unhideWhenUsed="1"/>
     <w:lsdException w:name="Table Subtle 1" w:semiHidden="1" w:unhideWhenUsed="1"/>
-    <w:lsdException w:name="Table Subtle 2" w:semiHidden="1" w:unhideWhenUsed="1"/>
     <w:lsdException w:name="Table Web 1" w:semiHidden="1" w:unhideWhenUsed="1"/>
     <w:lsdException w:name="Table Web 2" w:semiHidden="1" w:unhideWhenUsed="1"/>
-    <w:lsdException w:name="Table Web 3" w:semiHidden="1" w:unhideWhenUsed="1"/>
     <w:lsdException w:name="Balloon Text" w:semiHidden="1" w:unhideWhenUsed="1"/>
     <w:lsdException w:name="Table Grid" w:uiPriority="39"/>
     <w:lsdException w:name="Table Theme" w:semiHidden="1" w:unhideWhenUsed="1"/>
@@ -1411,6 +1488,10 @@
     <w:lsdException w:name="List Table 5 Dark Accent 6" w:uiPriority="50"/>
     <w:lsdException w:name="List Table 6 Colorful Accent 6" w:uiPriority="51"/>
     <w:lsdException w:name="List Table 7 Colorful Accent 6" w:uiPriority="52"/>
+    <w:lsdException w:name="Mention" w:semiHidden="1" w:unhideWhenUsed="1"/>
+    <w:lsdException w:name="Smart Hyperlink" w:semiHidden="1" w:unhideWhenUsed="1"/>
+    <w:lsdException w:name="Hashtag" w:semiHidden="1" w:unhideWhenUsed="1"/>
+    <w:lsdException w:name="Unresolved Mention" w:semiHidden="1" w:unhideWhenUsed="1"/>
   </w:latentStyles>
   <w:style w:type="paragraph" w:default="1" w:styleId="Normal">
     <w:name w:val="Normal"/>
@@ -1519,7 +1600,6 @@
       <w:spacing w:after="0" w:line="240" w:lineRule="auto"/>
     </w:pPr>
     <w:tblPr>
-      <w:tblInd w:w="0" w:type="dxa"/>
       <w:tblBorders>
         <w:top w:val="single" w:sz="4" w:space="0" w:color="auto"/>
         <w:left w:val="single" w:sz="4" w:space="0" w:color="auto"/>
@@ -1528,12 +1608,6 @@
         <w:insideH w:val="single" w:sz="4" w:space="0" w:color="auto"/>
         <w:insideV w:val="single" w:sz="4" w:space="0" w:color="auto"/>
       </w:tblBorders>
-      <w:tblCellMar>
-        <w:top w:w="0" w:type="dxa"/>
-        <w:left w:w="108" w:type="dxa"/>
-        <w:bottom w:w="0" w:type="dxa"/>
-        <w:right w:w="108" w:type="dxa"/>
-      </w:tblCellMar>
     </w:tblPr>
   </w:style>
   <w:style w:type="character" w:customStyle="1" w:styleId="Titre2Car">

</xml_diff>